<commit_message>
Revert "Merge branch 'master' of https://bitbucket.org/group29_csci3100_2019/cu_sport_booking_system"
This reverts commit 454e39103891377a89254005ccc57da47308169f, reversing
changes made to 567209c0c4beb699bece6df0dad05dac3518d2fb.
</commit_message>
<xml_diff>
--- a/docs/Group 29 Final Report.docx
+++ b/docs/Group 29 Final Report.docx
@@ -6,8 +6,6 @@
       <w:sdtPr>
         <w:rPr>
           <w:color w:val="4472C4" w:themeColor="accent1"/>
-          <w:kern w:val="2"/>
-          <w:sz w:val="32"/>
         </w:rPr>
         <w:id w:val="798806616"/>
         <w:docPartObj>
@@ -18,11 +16,11 @@
       <w:sdtEndPr>
         <w:rPr>
           <w:color w:val="auto"/>
+          <w:kern w:val="2"/>
+          <w:sz w:val="32"/>
         </w:rPr>
       </w:sdtEndPr>
       <w:sdtContent>
-        <w:bookmarkStart w:id="0" w:name="_GoBack" w:displacedByCustomXml="prev"/>
-        <w:bookmarkEnd w:id="0" w:displacedByCustomXml="prev"/>
         <w:p>
           <w:pPr>
             <w:pStyle w:val="a3"/>
@@ -109,7 +107,6 @@
             <w:dataBinding w:prefixMappings="xmlns:ns0='http://purl.org/dc/elements/1.1/' xmlns:ns1='http://schemas.openxmlformats.org/package/2006/metadata/core-properties' " w:xpath="/ns1:coreProperties[1]/ns0:title[1]" w:storeItemID="{6C3C8BC8-F283-45AE-878A-BAB7291924A1}"/>
             <w:text/>
           </w:sdtPr>
-          <w:sdtEndPr/>
           <w:sdtContent>
             <w:p>
               <w:pPr>
@@ -136,7 +133,17 @@
                   <w:sz w:val="72"/>
                   <w:szCs w:val="72"/>
                 </w:rPr>
-                <w:t xml:space="preserve">CSCI3100 </w:t>
+                <w:t>CSCI3100</w:t>
+              </w:r>
+              <w:r>
+                <w:rPr>
+                  <w:rFonts w:eastAsiaTheme="majorEastAsia" w:cstheme="minorHAnsi"/>
+                  <w:caps/>
+                  <w:color w:val="4472C4" w:themeColor="accent1"/>
+                  <w:sz w:val="72"/>
+                  <w:szCs w:val="72"/>
+                </w:rPr>
+                <w:t xml:space="preserve"> </w:t>
               </w:r>
               <w:r>
                 <w:rPr>
@@ -217,7 +224,6 @@
             <w:dataBinding w:prefixMappings="xmlns:ns0='http://purl.org/dc/elements/1.1/' xmlns:ns1='http://schemas.openxmlformats.org/package/2006/metadata/core-properties' " w:xpath="/ns1:coreProperties[1]/ns0:subject[1]" w:storeItemID="{6C3C8BC8-F283-45AE-878A-BAB7291924A1}"/>
             <w:text/>
           </w:sdtPr>
-          <w:sdtEndPr/>
           <w:sdtContent>
             <w:p>
               <w:pPr>
@@ -298,6 +304,7 @@
                               <w:p>
                                 <w:pPr>
                                   <w:rPr>
+                                    <w:rFonts w:hint="eastAsia"/>
                                     <w:color w:val="4472C4" w:themeColor="accent1"/>
                                     <w:sz w:val="28"/>
                                   </w:rPr>
@@ -538,6 +545,7 @@
                                   <w:snapToGrid w:val="0"/>
                                   <w:jc w:val="center"/>
                                   <w:rPr>
+                                    <w:rFonts w:hint="eastAsia"/>
                                     <w:i/>
                                     <w:caps/>
                                     <w:color w:val="4F81BD"/>
@@ -1074,6 +1082,7 @@
                               <w:p>
                                 <w:pPr>
                                   <w:rPr>
+                                    <w:rFonts w:hint="eastAsia"/>
                                     <w:color w:val="4472C4" w:themeColor="accent1"/>
                                     <w:sz w:val="28"/>
                                   </w:rPr>
@@ -1397,10 +1406,6 @@
     <w:sdt>
       <w:sdtPr>
         <w:rPr>
-          <w:rFonts w:asciiTheme="minorHAnsi" w:eastAsiaTheme="minorEastAsia" w:hAnsiTheme="minorHAnsi" w:cstheme="minorBidi"/>
-          <w:color w:val="auto"/>
-          <w:kern w:val="2"/>
-          <w:szCs w:val="24"/>
           <w:lang w:val="zh-TW"/>
         </w:rPr>
         <w:id w:val="531461491"/>
@@ -1411,8 +1416,12 @@
       </w:sdtPr>
       <w:sdtEndPr>
         <w:rPr>
+          <w:rFonts w:asciiTheme="minorHAnsi" w:eastAsiaTheme="minorEastAsia" w:hAnsiTheme="minorHAnsi" w:cstheme="minorBidi"/>
           <w:b/>
           <w:bCs/>
+          <w:color w:val="auto"/>
+          <w:kern w:val="2"/>
+          <w:szCs w:val="24"/>
         </w:rPr>
       </w:sdtEndPr>
       <w:sdtContent>
@@ -4510,7 +4519,7 @@
       <w:pPr>
         <w:pStyle w:val="1"/>
       </w:pPr>
-      <w:bookmarkStart w:id="1" w:name="_Toc7538812"/>
+      <w:bookmarkStart w:id="0" w:name="_Toc7538812"/>
       <w:r>
         <w:lastRenderedPageBreak/>
         <w:t>1</w:t>
@@ -4520,31 +4529,34 @@
       </w:r>
       <w:r>
         <w:t>INTRODUCTION</w:t>
+      </w:r>
+      <w:bookmarkEnd w:id="0"/>
+    </w:p>
+    <w:p>
+      <w:pPr>
+        <w:pStyle w:val="2"/>
+        <w:ind w:left="320" w:right="320"/>
+      </w:pPr>
+      <w:bookmarkStart w:id="1" w:name="_Toc7538813"/>
+      <w:r>
+        <w:t>1.1</w:t>
+      </w:r>
+      <w:r>
+        <w:t xml:space="preserve"> </w:t>
+      </w:r>
+      <w:r>
+        <w:t>Project Overview</w:t>
       </w:r>
       <w:bookmarkEnd w:id="1"/>
     </w:p>
     <w:p>
       <w:pPr>
-        <w:pStyle w:val="2"/>
-        <w:ind w:left="320" w:right="320"/>
-      </w:pPr>
-      <w:bookmarkStart w:id="2" w:name="_Toc7538813"/>
-      <w:r>
-        <w:t>1.1</w:t>
-      </w:r>
-      <w:r>
-        <w:t xml:space="preserve"> </w:t>
-      </w:r>
-      <w:r>
-        <w:t>Project Overview</w:t>
-      </w:r>
-      <w:bookmarkEnd w:id="2"/>
-    </w:p>
-    <w:p>
-      <w:pPr>
         <w:snapToGrid w:val="0"/>
         <w:spacing w:line="360" w:lineRule="auto"/>
         <w:ind w:leftChars="290" w:left="928"/>
+        <w:rPr>
+          <w:rFonts w:hint="eastAsia"/>
+        </w:rPr>
       </w:pPr>
       <w:r>
         <w:t>Write…</w:t>
@@ -4555,14 +4567,14 @@
         <w:pStyle w:val="2"/>
         <w:ind w:left="320"/>
       </w:pPr>
-      <w:bookmarkStart w:id="3" w:name="_Toc7538814"/>
+      <w:bookmarkStart w:id="2" w:name="_Toc7538814"/>
       <w:r>
         <w:t xml:space="preserve">1.2 </w:t>
       </w:r>
       <w:r>
         <w:t>Objective</w:t>
       </w:r>
-      <w:bookmarkEnd w:id="3"/>
+      <w:bookmarkEnd w:id="2"/>
     </w:p>
     <w:p>
       <w:pPr>
@@ -4585,7 +4597,7 @@
         <w:pStyle w:val="2"/>
         <w:ind w:left="320" w:right="320"/>
       </w:pPr>
-      <w:bookmarkStart w:id="4" w:name="_Toc7538815"/>
+      <w:bookmarkStart w:id="3" w:name="_Toc7538815"/>
       <w:r>
         <w:rPr>
           <w:rFonts w:hint="eastAsia"/>
@@ -4595,7 +4607,7 @@
       <w:r>
         <w:t>.3 Highlights</w:t>
       </w:r>
-      <w:bookmarkEnd w:id="4"/>
+      <w:bookmarkEnd w:id="3"/>
     </w:p>
     <w:p>
       <w:pPr>
@@ -4618,7 +4630,7 @@
         <w:pStyle w:val="2"/>
         <w:ind w:left="320"/>
       </w:pPr>
-      <w:bookmarkStart w:id="5" w:name="_Toc7538816"/>
+      <w:bookmarkStart w:id="4" w:name="_Toc7538816"/>
       <w:r>
         <w:rPr>
           <w:rFonts w:hint="eastAsia"/>
@@ -4628,7 +4640,7 @@
       <w:r>
         <w:t>.4 Project Statistics</w:t>
       </w:r>
-      <w:bookmarkEnd w:id="5"/>
+      <w:bookmarkEnd w:id="4"/>
     </w:p>
     <w:p>
       <w:pPr>
@@ -4655,7 +4667,7 @@
       <w:pPr>
         <w:pStyle w:val="1"/>
       </w:pPr>
-      <w:bookmarkStart w:id="6" w:name="_Toc7538817"/>
+      <w:bookmarkStart w:id="5" w:name="_Toc7538817"/>
       <w:r>
         <w:rPr>
           <w:rFonts w:hint="eastAsia"/>
@@ -4666,14 +4678,14 @@
       <w:r>
         <w:t xml:space="preserve"> SYSTEM ARCHITECTURAL DESIGN by DFD</w:t>
       </w:r>
-      <w:bookmarkEnd w:id="6"/>
+      <w:bookmarkEnd w:id="5"/>
     </w:p>
     <w:p>
       <w:pPr>
         <w:pStyle w:val="2"/>
         <w:ind w:left="320"/>
       </w:pPr>
-      <w:bookmarkStart w:id="7" w:name="_Toc7538818"/>
+      <w:bookmarkStart w:id="6" w:name="_Toc7538818"/>
       <w:r>
         <w:rPr>
           <w:rFonts w:hint="eastAsia"/>
@@ -4683,7 +4695,7 @@
       <w:r>
         <w:t>.1 System Architecture</w:t>
       </w:r>
-      <w:bookmarkEnd w:id="7"/>
+      <w:bookmarkEnd w:id="6"/>
     </w:p>
     <w:p>
       <w:pPr>
@@ -4706,7 +4718,7 @@
         <w:pStyle w:val="2"/>
         <w:ind w:left="320"/>
       </w:pPr>
-      <w:bookmarkStart w:id="8" w:name="_Toc7538819"/>
+      <w:bookmarkStart w:id="7" w:name="_Toc7538819"/>
       <w:r>
         <w:rPr>
           <w:rFonts w:hint="eastAsia"/>
@@ -4716,13 +4728,16 @@
       <w:r>
         <w:t>.2 DFDs</w:t>
       </w:r>
-      <w:bookmarkEnd w:id="8"/>
+      <w:bookmarkEnd w:id="7"/>
     </w:p>
     <w:p>
       <w:pPr>
         <w:snapToGrid w:val="0"/>
         <w:spacing w:line="360" w:lineRule="auto"/>
         <w:ind w:leftChars="290" w:left="928"/>
+        <w:rPr>
+          <w:rFonts w:hint="eastAsia"/>
+        </w:rPr>
       </w:pPr>
       <w:r>
         <w:t>DFD…</w:t>
@@ -4737,7 +4752,7 @@
       <w:pPr>
         <w:pStyle w:val="1"/>
       </w:pPr>
-      <w:bookmarkStart w:id="9" w:name="_Toc7538820"/>
+      <w:bookmarkStart w:id="8" w:name="_Toc7538820"/>
       <w:r>
         <w:rPr>
           <w:rFonts w:hint="eastAsia"/>
@@ -4748,14 +4763,14 @@
       <w:r>
         <w:t xml:space="preserve"> DETAILED DESCRIPTION OF COMPONENTS by UML</w:t>
       </w:r>
-      <w:bookmarkEnd w:id="9"/>
+      <w:bookmarkEnd w:id="8"/>
     </w:p>
     <w:p>
       <w:pPr>
         <w:pStyle w:val="2"/>
         <w:ind w:left="320"/>
       </w:pPr>
-      <w:bookmarkStart w:id="10" w:name="_Toc7538821"/>
+      <w:bookmarkStart w:id="9" w:name="_Toc7538821"/>
       <w:r>
         <w:rPr>
           <w:rFonts w:hint="eastAsia"/>
@@ -4765,14 +4780,14 @@
       <w:r>
         <w:t>.1 Component -1</w:t>
       </w:r>
-      <w:bookmarkEnd w:id="10"/>
+      <w:bookmarkEnd w:id="9"/>
     </w:p>
     <w:p>
       <w:pPr>
         <w:pStyle w:val="3"/>
         <w:ind w:left="640" w:right="320"/>
       </w:pPr>
-      <w:bookmarkStart w:id="11" w:name="_Toc7538822"/>
+      <w:bookmarkStart w:id="10" w:name="_Toc7538822"/>
       <w:r>
         <w:rPr>
           <w:rFonts w:hint="eastAsia"/>
@@ -4782,7 +4797,7 @@
       <w:r>
         <w:t>.1.1 Structural Diagram</w:t>
       </w:r>
-      <w:bookmarkEnd w:id="11"/>
+      <w:bookmarkEnd w:id="10"/>
     </w:p>
     <w:p>
       <w:pPr>
@@ -4799,7 +4814,7 @@
         <w:pStyle w:val="3"/>
         <w:ind w:left="640"/>
       </w:pPr>
-      <w:bookmarkStart w:id="12" w:name="_Toc7538823"/>
+      <w:bookmarkStart w:id="11" w:name="_Toc7538823"/>
       <w:r>
         <w:rPr>
           <w:rFonts w:hint="eastAsia"/>
@@ -4809,7 +4824,7 @@
       <w:r>
         <w:t>.1.2 UMLs</w:t>
       </w:r>
-      <w:bookmarkEnd w:id="12"/>
+      <w:bookmarkEnd w:id="11"/>
     </w:p>
     <w:p>
       <w:pPr>
@@ -4832,7 +4847,7 @@
         <w:pStyle w:val="3"/>
         <w:ind w:left="640"/>
       </w:pPr>
-      <w:bookmarkStart w:id="13" w:name="_Toc7538824"/>
+      <w:bookmarkStart w:id="12" w:name="_Toc7538824"/>
       <w:r>
         <w:rPr>
           <w:rFonts w:hint="eastAsia"/>
@@ -4842,13 +4857,16 @@
       <w:r>
         <w:t>.1.3 Functionality</w:t>
       </w:r>
-      <w:bookmarkEnd w:id="13"/>
+      <w:bookmarkEnd w:id="12"/>
     </w:p>
     <w:p>
       <w:pPr>
         <w:snapToGrid w:val="0"/>
         <w:spacing w:line="360" w:lineRule="auto"/>
         <w:ind w:leftChars="455" w:left="1456"/>
+        <w:rPr>
+          <w:rFonts w:hint="eastAsia"/>
+        </w:rPr>
       </w:pPr>
       <w:r>
         <w:rPr>
@@ -4865,7 +4883,7 @@
         <w:pStyle w:val="3"/>
         <w:ind w:left="640"/>
       </w:pPr>
-      <w:bookmarkStart w:id="14" w:name="_Toc7538825"/>
+      <w:bookmarkStart w:id="13" w:name="_Toc7538825"/>
       <w:r>
         <w:rPr>
           <w:rFonts w:hint="eastAsia"/>
@@ -4875,7 +4893,7 @@
       <w:r>
         <w:t>.1.4 Procedures and Functions</w:t>
       </w:r>
-      <w:bookmarkEnd w:id="14"/>
+      <w:bookmarkEnd w:id="13"/>
     </w:p>
     <w:p>
       <w:pPr>
@@ -4888,6 +4906,11 @@
       </w:r>
     </w:p>
     <w:p>
+      <w:pPr>
+        <w:rPr>
+          <w:rFonts w:hint="eastAsia"/>
+        </w:rPr>
+      </w:pPr>
       <w:r>
         <w:br w:type="page"/>
       </w:r>
@@ -4897,7 +4920,7 @@
         <w:pStyle w:val="2"/>
         <w:ind w:left="320"/>
       </w:pPr>
-      <w:bookmarkStart w:id="15" w:name="_Toc7538826"/>
+      <w:bookmarkStart w:id="14" w:name="_Toc7538826"/>
       <w:r>
         <w:rPr>
           <w:rFonts w:hint="eastAsia"/>
@@ -4906,16 +4929,25 @@
         <w:t>3</w:t>
       </w:r>
       <w:r>
-        <w:t>.2 Component -2</w:t>
-      </w:r>
-      <w:bookmarkEnd w:id="15"/>
+        <w:t>.</w:t>
+      </w:r>
+      <w:r>
+        <w:t>2</w:t>
+      </w:r>
+      <w:r>
+        <w:t xml:space="preserve"> Component -</w:t>
+      </w:r>
+      <w:r>
+        <w:t>2</w:t>
+      </w:r>
+      <w:bookmarkEnd w:id="14"/>
     </w:p>
     <w:p>
       <w:pPr>
         <w:pStyle w:val="3"/>
         <w:ind w:left="640" w:right="320"/>
       </w:pPr>
-      <w:bookmarkStart w:id="16" w:name="_Toc7538827"/>
+      <w:bookmarkStart w:id="15" w:name="_Toc7538827"/>
       <w:r>
         <w:rPr>
           <w:rFonts w:hint="eastAsia"/>
@@ -4923,9 +4955,15 @@
         <w:t>3</w:t>
       </w:r>
       <w:r>
-        <w:t>.2.1 Structural Diagram</w:t>
-      </w:r>
-      <w:bookmarkEnd w:id="16"/>
+        <w:t>.</w:t>
+      </w:r>
+      <w:r>
+        <w:t>2</w:t>
+      </w:r>
+      <w:r>
+        <w:t>.1 Structural Diagram</w:t>
+      </w:r>
+      <w:bookmarkEnd w:id="15"/>
     </w:p>
     <w:p>
       <w:pPr>
@@ -4942,7 +4980,7 @@
         <w:pStyle w:val="3"/>
         <w:ind w:left="640"/>
       </w:pPr>
-      <w:bookmarkStart w:id="17" w:name="_Toc7538828"/>
+      <w:bookmarkStart w:id="16" w:name="_Toc7538828"/>
       <w:r>
         <w:rPr>
           <w:rFonts w:hint="eastAsia"/>
@@ -4950,9 +4988,15 @@
         <w:t>3</w:t>
       </w:r>
       <w:r>
-        <w:t>.2.2 UMLs</w:t>
-      </w:r>
-      <w:bookmarkEnd w:id="17"/>
+        <w:t>.</w:t>
+      </w:r>
+      <w:r>
+        <w:t>2</w:t>
+      </w:r>
+      <w:r>
+        <w:t>.2 UMLs</w:t>
+      </w:r>
+      <w:bookmarkEnd w:id="16"/>
     </w:p>
     <w:p>
       <w:pPr>
@@ -4975,7 +5019,7 @@
         <w:pStyle w:val="3"/>
         <w:ind w:left="640"/>
       </w:pPr>
-      <w:bookmarkStart w:id="18" w:name="_Toc7538829"/>
+      <w:bookmarkStart w:id="17" w:name="_Toc7538829"/>
       <w:r>
         <w:rPr>
           <w:rFonts w:hint="eastAsia"/>
@@ -4983,15 +5027,24 @@
         <w:t>3</w:t>
       </w:r>
       <w:r>
-        <w:t>.2.3 Functionality</w:t>
-      </w:r>
-      <w:bookmarkEnd w:id="18"/>
+        <w:t>.</w:t>
+      </w:r>
+      <w:r>
+        <w:t>2</w:t>
+      </w:r>
+      <w:r>
+        <w:t>.3 Functionality</w:t>
+      </w:r>
+      <w:bookmarkEnd w:id="17"/>
     </w:p>
     <w:p>
       <w:pPr>
         <w:snapToGrid w:val="0"/>
         <w:spacing w:line="360" w:lineRule="auto"/>
         <w:ind w:leftChars="455" w:left="1456"/>
+        <w:rPr>
+          <w:rFonts w:hint="eastAsia"/>
+        </w:rPr>
       </w:pPr>
       <w:r>
         <w:rPr>
@@ -5008,7 +5061,7 @@
         <w:pStyle w:val="3"/>
         <w:ind w:left="640"/>
       </w:pPr>
-      <w:bookmarkStart w:id="19" w:name="_Toc7538830"/>
+      <w:bookmarkStart w:id="18" w:name="_Toc7538830"/>
       <w:r>
         <w:rPr>
           <w:rFonts w:hint="eastAsia"/>
@@ -5016,15 +5069,24 @@
         <w:t>3</w:t>
       </w:r>
       <w:r>
-        <w:t>.2.4 Procedures and Functions</w:t>
-      </w:r>
-      <w:bookmarkEnd w:id="19"/>
+        <w:t>.</w:t>
+      </w:r>
+      <w:r>
+        <w:t>2</w:t>
+      </w:r>
+      <w:r>
+        <w:t>.4 Procedures and Functions</w:t>
+      </w:r>
+      <w:bookmarkEnd w:id="18"/>
     </w:p>
     <w:p>
       <w:pPr>
         <w:snapToGrid w:val="0"/>
         <w:spacing w:line="360" w:lineRule="auto"/>
         <w:ind w:leftChars="455" w:left="1456"/>
+        <w:rPr>
+          <w:rFonts w:hint="eastAsia"/>
+        </w:rPr>
       </w:pPr>
       <w:r>
         <w:t>Write…</w:t>
@@ -5039,7 +5101,7 @@
       <w:pPr>
         <w:pStyle w:val="1"/>
       </w:pPr>
-      <w:bookmarkStart w:id="20" w:name="_Toc7538831"/>
+      <w:bookmarkStart w:id="19" w:name="_Toc7538831"/>
       <w:r>
         <w:rPr>
           <w:rFonts w:hint="eastAsia"/>
@@ -5050,14 +5112,14 @@
       <w:r>
         <w:t xml:space="preserve"> USER INTERFACE DESIGN</w:t>
       </w:r>
-      <w:bookmarkEnd w:id="20"/>
+      <w:bookmarkEnd w:id="19"/>
     </w:p>
     <w:p>
       <w:pPr>
         <w:pStyle w:val="2"/>
         <w:ind w:left="320"/>
       </w:pPr>
-      <w:bookmarkStart w:id="21" w:name="_Toc7538832"/>
+      <w:bookmarkStart w:id="20" w:name="_Toc7538832"/>
       <w:r>
         <w:rPr>
           <w:rFonts w:hint="eastAsia"/>
@@ -5067,13 +5129,16 @@
       <w:r>
         <w:t>.1 Description of the User Interface</w:t>
       </w:r>
-      <w:bookmarkEnd w:id="21"/>
+      <w:bookmarkEnd w:id="20"/>
     </w:p>
     <w:p>
       <w:pPr>
         <w:snapToGrid w:val="0"/>
         <w:spacing w:line="360" w:lineRule="auto"/>
         <w:ind w:leftChars="290" w:left="928"/>
+        <w:rPr>
+          <w:rFonts w:hint="eastAsia"/>
+        </w:rPr>
       </w:pPr>
       <w:r>
         <w:rPr>
@@ -5090,7 +5155,7 @@
         <w:pStyle w:val="2"/>
         <w:ind w:left="320"/>
       </w:pPr>
-      <w:bookmarkStart w:id="22" w:name="_Toc7538833"/>
+      <w:bookmarkStart w:id="21" w:name="_Toc7538833"/>
       <w:r>
         <w:rPr>
           <w:rFonts w:hint="eastAsia"/>
@@ -5100,7 +5165,7 @@
       <w:r>
         <w:t>.2 Screen Images</w:t>
       </w:r>
-      <w:bookmarkEnd w:id="22"/>
+      <w:bookmarkEnd w:id="21"/>
     </w:p>
     <w:p>
       <w:pPr>
@@ -5118,7 +5183,7 @@
         <w:pStyle w:val="2"/>
         <w:ind w:left="320"/>
       </w:pPr>
-      <w:bookmarkStart w:id="23" w:name="_Toc7538834"/>
+      <w:bookmarkStart w:id="22" w:name="_Toc7538834"/>
       <w:r>
         <w:rPr>
           <w:rFonts w:hint="eastAsia"/>
@@ -5128,7 +5193,7 @@
       <w:r>
         <w:t>.3 Objects and Actions</w:t>
       </w:r>
-      <w:bookmarkEnd w:id="23"/>
+      <w:bookmarkEnd w:id="22"/>
     </w:p>
     <w:p>
       <w:pPr>
@@ -5155,7 +5220,7 @@
       <w:pPr>
         <w:pStyle w:val="1"/>
       </w:pPr>
-      <w:bookmarkStart w:id="24" w:name="_Toc7538835"/>
+      <w:bookmarkStart w:id="23" w:name="_Toc7538835"/>
       <w:r>
         <w:rPr>
           <w:rFonts w:hint="eastAsia"/>
@@ -5166,14 +5231,14 @@
       <w:r>
         <w:t xml:space="preserve"> TEST</w:t>
       </w:r>
-      <w:bookmarkEnd w:id="24"/>
+      <w:bookmarkEnd w:id="23"/>
     </w:p>
     <w:p>
       <w:pPr>
         <w:pStyle w:val="2"/>
         <w:ind w:left="320"/>
       </w:pPr>
-      <w:bookmarkStart w:id="25" w:name="_Toc7538836"/>
+      <w:bookmarkStart w:id="24" w:name="_Toc7538836"/>
       <w:r>
         <w:rPr>
           <w:rFonts w:hint="eastAsia"/>
@@ -5183,7 +5248,7 @@
       <w:r>
         <w:t>.1 Test Overview and Test Plan</w:t>
       </w:r>
-      <w:bookmarkEnd w:id="25"/>
+      <w:bookmarkEnd w:id="24"/>
     </w:p>
     <w:p>
       <w:pPr>
@@ -5206,7 +5271,7 @@
         <w:pStyle w:val="2"/>
         <w:ind w:left="320"/>
       </w:pPr>
-      <w:bookmarkStart w:id="26" w:name="_Toc7538837"/>
+      <w:bookmarkStart w:id="25" w:name="_Toc7538837"/>
       <w:r>
         <w:rPr>
           <w:rFonts w:hint="eastAsia"/>
@@ -5216,14 +5281,14 @@
       <w:r>
         <w:t>.2 Case-1</w:t>
       </w:r>
-      <w:bookmarkEnd w:id="26"/>
+      <w:bookmarkEnd w:id="25"/>
     </w:p>
     <w:p>
       <w:pPr>
         <w:pStyle w:val="3"/>
         <w:ind w:left="640"/>
       </w:pPr>
-      <w:bookmarkStart w:id="27" w:name="_Toc7538838"/>
+      <w:bookmarkStart w:id="26" w:name="_Toc7538838"/>
       <w:r>
         <w:rPr>
           <w:rFonts w:hint="eastAsia"/>
@@ -5233,7 +5298,7 @@
       <w:r>
         <w:t>.2.1 Purpose</w:t>
       </w:r>
-      <w:bookmarkEnd w:id="27"/>
+      <w:bookmarkEnd w:id="26"/>
     </w:p>
     <w:p>
       <w:pPr>
@@ -5256,7 +5321,7 @@
         <w:pStyle w:val="3"/>
         <w:ind w:left="640"/>
       </w:pPr>
-      <w:bookmarkStart w:id="28" w:name="_Toc7538839"/>
+      <w:bookmarkStart w:id="27" w:name="_Toc7538839"/>
       <w:r>
         <w:rPr>
           <w:rFonts w:hint="eastAsia"/>
@@ -5266,7 +5331,7 @@
       <w:r>
         <w:t>.2.2 Inputs</w:t>
       </w:r>
-      <w:bookmarkEnd w:id="28"/>
+      <w:bookmarkEnd w:id="27"/>
     </w:p>
     <w:p>
       <w:pPr>
@@ -5289,7 +5354,7 @@
         <w:pStyle w:val="3"/>
         <w:ind w:left="640"/>
       </w:pPr>
-      <w:bookmarkStart w:id="29" w:name="_Toc7538840"/>
+      <w:bookmarkStart w:id="28" w:name="_Toc7538840"/>
       <w:r>
         <w:rPr>
           <w:rFonts w:hint="eastAsia"/>
@@ -5299,7 +5364,7 @@
       <w:r>
         <w:t>.2.3 Expected Output &amp; Pass/Fail Criteria</w:t>
       </w:r>
-      <w:bookmarkEnd w:id="29"/>
+      <w:bookmarkEnd w:id="28"/>
     </w:p>
     <w:p>
       <w:pPr>
@@ -5327,7 +5392,7 @@
         <w:pStyle w:val="2"/>
         <w:ind w:left="320"/>
       </w:pPr>
-      <w:bookmarkStart w:id="30" w:name="_Toc7538841"/>
+      <w:bookmarkStart w:id="29" w:name="_Toc7538841"/>
       <w:r>
         <w:rPr>
           <w:rFonts w:hint="eastAsia"/>
@@ -5336,16 +5401,25 @@
         <w:t>5</w:t>
       </w:r>
       <w:r>
-        <w:t>.3 Case-2</w:t>
-      </w:r>
-      <w:bookmarkEnd w:id="30"/>
+        <w:t>.</w:t>
+      </w:r>
+      <w:r>
+        <w:t>3</w:t>
+      </w:r>
+      <w:r>
+        <w:t xml:space="preserve"> Case-</w:t>
+      </w:r>
+      <w:r>
+        <w:t>2</w:t>
+      </w:r>
+      <w:bookmarkEnd w:id="29"/>
     </w:p>
     <w:p>
       <w:pPr>
         <w:pStyle w:val="3"/>
         <w:ind w:left="640"/>
       </w:pPr>
-      <w:bookmarkStart w:id="31" w:name="_Toc7538842"/>
+      <w:bookmarkStart w:id="30" w:name="_Toc7538842"/>
       <w:r>
         <w:rPr>
           <w:rFonts w:hint="eastAsia"/>
@@ -5353,9 +5427,15 @@
         <w:t>5</w:t>
       </w:r>
       <w:r>
-        <w:t>.3.1 Purpose</w:t>
-      </w:r>
-      <w:bookmarkEnd w:id="31"/>
+        <w:t>.</w:t>
+      </w:r>
+      <w:r>
+        <w:t>3</w:t>
+      </w:r>
+      <w:r>
+        <w:t>.1 Purpose</w:t>
+      </w:r>
+      <w:bookmarkEnd w:id="30"/>
     </w:p>
     <w:p>
       <w:pPr>
@@ -5378,7 +5458,7 @@
         <w:pStyle w:val="3"/>
         <w:ind w:left="640"/>
       </w:pPr>
-      <w:bookmarkStart w:id="32" w:name="_Toc7538843"/>
+      <w:bookmarkStart w:id="31" w:name="_Toc7538843"/>
       <w:r>
         <w:rPr>
           <w:rFonts w:hint="eastAsia"/>
@@ -5386,9 +5466,15 @@
         <w:t>5</w:t>
       </w:r>
       <w:r>
-        <w:t>.3.2 Inputs</w:t>
-      </w:r>
-      <w:bookmarkEnd w:id="32"/>
+        <w:t>.</w:t>
+      </w:r>
+      <w:r>
+        <w:t>3</w:t>
+      </w:r>
+      <w:r>
+        <w:t>.2 Inputs</w:t>
+      </w:r>
+      <w:bookmarkEnd w:id="31"/>
     </w:p>
     <w:p>
       <w:pPr>
@@ -5411,7 +5497,7 @@
         <w:pStyle w:val="3"/>
         <w:ind w:left="640"/>
       </w:pPr>
-      <w:bookmarkStart w:id="33" w:name="_Toc7538844"/>
+      <w:bookmarkStart w:id="32" w:name="_Toc7538844"/>
       <w:r>
         <w:rPr>
           <w:rFonts w:hint="eastAsia"/>
@@ -5419,15 +5505,24 @@
         <w:t>5</w:t>
       </w:r>
       <w:r>
-        <w:t>.3.3 Expected Output &amp; Pass/Fail Criteria</w:t>
-      </w:r>
-      <w:bookmarkEnd w:id="33"/>
+        <w:t>.</w:t>
+      </w:r>
+      <w:r>
+        <w:t>3</w:t>
+      </w:r>
+      <w:r>
+        <w:t>.3 Expected Output &amp; Pass/Fail Criteria</w:t>
+      </w:r>
+      <w:bookmarkEnd w:id="32"/>
     </w:p>
     <w:p>
       <w:pPr>
         <w:snapToGrid w:val="0"/>
         <w:spacing w:line="360" w:lineRule="auto"/>
         <w:ind w:leftChars="455" w:left="1456"/>
+        <w:rPr>
+          <w:rFonts w:hint="eastAsia"/>
+        </w:rPr>
       </w:pPr>
       <w:r>
         <w:rPr>
@@ -5448,7 +5543,7 @@
       <w:pPr>
         <w:pStyle w:val="1"/>
       </w:pPr>
-      <w:bookmarkStart w:id="34" w:name="_Toc7538845"/>
+      <w:bookmarkStart w:id="33" w:name="_Toc7538845"/>
       <w:r>
         <w:rPr>
           <w:rFonts w:hint="eastAsia"/>
@@ -5459,7 +5554,7 @@
       <w:r>
         <w:t xml:space="preserve"> LESSONS LEARNED</w:t>
       </w:r>
-      <w:bookmarkEnd w:id="34"/>
+      <w:bookmarkEnd w:id="33"/>
     </w:p>
     <w:p>
       <w:pPr>
@@ -5480,7 +5575,7 @@
       <w:pPr>
         <w:pStyle w:val="1"/>
       </w:pPr>
-      <w:bookmarkStart w:id="35" w:name="_Toc7538846"/>
+      <w:bookmarkStart w:id="34" w:name="_Toc7538846"/>
       <w:r>
         <w:rPr>
           <w:rFonts w:hint="eastAsia"/>
@@ -5491,13 +5586,16 @@
       <w:r>
         <w:t xml:space="preserve"> CONCLUSION</w:t>
       </w:r>
-      <w:bookmarkEnd w:id="35"/>
+      <w:bookmarkEnd w:id="34"/>
     </w:p>
     <w:p>
       <w:pPr>
         <w:snapToGrid w:val="0"/>
         <w:spacing w:line="360" w:lineRule="auto"/>
         <w:ind w:leftChars="120" w:left="384"/>
+        <w:rPr>
+          <w:rFonts w:hint="eastAsia"/>
+        </w:rPr>
       </w:pPr>
       <w:r>
         <w:rPr>
@@ -5558,7 +5656,6 @@
         <w:docPartUnique/>
       </w:docPartObj>
     </w:sdtPr>
-    <w:sdtEndPr/>
     <w:sdtContent>
       <w:p>
         <w:pPr>
@@ -5638,10 +5735,10 @@
             <wp:anchor distT="0" distB="0" distL="114300" distR="114300" simplePos="0" relativeHeight="251660288" behindDoc="0" locked="0" layoutInCell="1" allowOverlap="1">
               <wp:simplePos x="0" y="0"/>
               <wp:positionH relativeFrom="margin">
-                <wp:posOffset>-229870</wp:posOffset>
+                <wp:align>center</wp:align>
               </wp:positionH>
               <wp:positionV relativeFrom="margin">
-                <wp:posOffset>-479425</wp:posOffset>
+                <wp:align>center</wp:align>
               </wp:positionV>
               <wp:extent cx="7102800" cy="10234800"/>
               <wp:effectExtent l="19050" t="19050" r="22225" b="14605"/>
@@ -5705,7 +5802,7 @@
         </mc:Choice>
         <mc:Fallback>
           <w:pict>
-            <v:rect w14:anchorId="21DFE642" id="矩形 2" o:spid="_x0000_s1026" style="position:absolute;margin-left:-18.1pt;margin-top:-37.75pt;width:559.3pt;height:805.9pt;z-index:251660288;visibility:visible;mso-wrap-style:square;mso-width-percent:0;mso-height-percent:0;mso-wrap-distance-left:9pt;mso-wrap-distance-top:0;mso-wrap-distance-right:9pt;mso-wrap-distance-bottom:0;mso-position-horizontal:absolute;mso-position-horizontal-relative:margin;mso-position-vertical:absolute;mso-position-vertical-relative:margin;mso-width-percent:0;mso-height-percent:0;mso-width-relative:margin;mso-height-relative:margin;v-text-anchor:middle" o:gfxdata="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" filled="f" strokecolor="#1f3763 [1604]" strokeweight="3pt">
+            <v:rect w14:anchorId="6C848F59" id="矩形 2" o:spid="_x0000_s1026" style="position:absolute;margin-left:0;margin-top:0;width:559.3pt;height:805.9pt;z-index:251660288;visibility:visible;mso-wrap-style:square;mso-width-percent:0;mso-height-percent:0;mso-wrap-distance-left:9pt;mso-wrap-distance-top:0;mso-wrap-distance-right:9pt;mso-wrap-distance-bottom:0;mso-position-horizontal:center;mso-position-horizontal-relative:margin;mso-position-vertical:center;mso-position-vertical-relative:margin;mso-width-percent:0;mso-height-percent:0;mso-width-relative:margin;mso-height-relative:margin;v-text-anchor:middle" o:gfxdata="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" filled="f" strokecolor="#1f3763 [1604]" strokeweight="3pt">
               <v:stroke linestyle="thickThin"/>
               <w10:wrap anchorx="margin" anchory="margin"/>
             </v:rect>
@@ -7011,9 +7108,7 @@
   </w:compat>
   <w:rsids>
     <w:rsidRoot w:val="004F3B57"/>
-    <w:rsid w:val="00175EA9"/>
     <w:rsid w:val="001C077F"/>
-    <w:rsid w:val="003A0514"/>
     <w:rsid w:val="004F3B57"/>
   </w:rsids>
   <m:mathPr>
@@ -7787,7 +7882,7 @@
 </file>
 
 <file path=customXml/itemProps1.xml><?xml version="1.0" encoding="utf-8"?>
-<ds:datastoreItem xmlns:ds="http://schemas.openxmlformats.org/officeDocument/2006/customXml" ds:itemID="{1EA27E19-257F-4C0A-AE6B-D4A9ED2FA397}">
+<ds:datastoreItem xmlns:ds="http://schemas.openxmlformats.org/officeDocument/2006/customXml" ds:itemID="{F4EAC510-A378-4207-8576-F476C9FCFC27}">
   <ds:schemaRefs>
     <ds:schemaRef ds:uri="http://schemas.openxmlformats.org/officeDocument/2006/bibliography"/>
   </ds:schemaRefs>

</xml_diff>